<commit_message>
mysql plugin doc updated
</commit_message>
<xml_diff>
--- a/sqlstream_mysql.docx
+++ b/sqlstream_mysql.docx
@@ -1055,15 +1055,116 @@
         </w:rPr>
         <w:t xml:space="preserve"> </w:t>
       </w:r>
-      <w:r>
-        <w:rPr>
-          <w:rFonts w:ascii="Times New Roman" w:hAnsi="Times New Roman"/>
-          <w:color w:val="24292E"/>
-          <w:sz w:val="24"/>
-          <w:szCs w:val="24"/>
-          <w:shd w:val="clear" w:color="auto" w:fill="FFFFFF"/>
-        </w:rPr>
-        <w:t xml:space="preserve">You can see these samples are created from .NET, C/C++, Java and Python development environments. </w:t>
+      <w:proofErr w:type="spellStart"/>
+      <w:r>
+        <w:rPr>
+          <w:rFonts w:ascii="Times New Roman" w:hAnsi="Times New Roman"/>
+          <w:color w:val="24292E"/>
+          <w:sz w:val="24"/>
+          <w:szCs w:val="24"/>
+          <w:shd w:val="clear" w:color="auto" w:fill="FFFFFF"/>
+        </w:rPr>
+        <w:t>SocketPro</w:t>
+      </w:r>
+      <w:proofErr w:type="spellEnd"/>
+      <w:r>
+        <w:rPr>
+          <w:rFonts w:ascii="Times New Roman" w:hAnsi="Times New Roman"/>
+          <w:color w:val="24292E"/>
+          <w:sz w:val="24"/>
+          <w:szCs w:val="24"/>
+          <w:shd w:val="clear" w:color="auto" w:fill="FFFFFF"/>
+        </w:rPr>
+        <w:t xml:space="preserve"> MySQL server plugin source code is located at the directory </w:t>
+      </w:r>
+      <w:proofErr w:type="spellStart"/>
+      <w:r>
+        <w:rPr>
+          <w:rFonts w:ascii="Times New Roman" w:hAnsi="Times New Roman"/>
+          <w:i/>
+          <w:sz w:val="24"/>
+          <w:szCs w:val="24"/>
+        </w:rPr>
+        <w:t>socketpro</w:t>
+      </w:r>
+      <w:proofErr w:type="spellEnd"/>
+      <w:r>
+        <w:rPr>
+          <w:rFonts w:ascii="Times New Roman" w:hAnsi="Times New Roman"/>
+          <w:i/>
+          <w:sz w:val="24"/>
+          <w:szCs w:val="24"/>
+        </w:rPr>
+        <w:t>/</w:t>
+      </w:r>
+      <w:proofErr w:type="spellStart"/>
+      <w:r>
+        <w:rPr>
+          <w:rFonts w:ascii="Times New Roman" w:hAnsi="Times New Roman"/>
+          <w:i/>
+          <w:sz w:val="24"/>
+          <w:szCs w:val="24"/>
+        </w:rPr>
+        <w:t>stream_sql</w:t>
+      </w:r>
+      <w:proofErr w:type="spellEnd"/>
+      <w:r>
+        <w:rPr>
+          <w:rFonts w:ascii="Times New Roman" w:hAnsi="Times New Roman"/>
+          <w:i/>
+          <w:sz w:val="24"/>
+          <w:szCs w:val="24"/>
+        </w:rPr>
+        <w:t>/</w:t>
+      </w:r>
+      <w:proofErr w:type="spellStart"/>
+      <w:r>
+        <w:rPr>
+          <w:rFonts w:ascii="Times New Roman" w:hAnsi="Times New Roman"/>
+          <w:i/>
+          <w:sz w:val="24"/>
+          <w:szCs w:val="24"/>
+        </w:rPr>
+        <w:t>smysql</w:t>
+      </w:r>
+      <w:proofErr w:type="spellEnd"/>
+      <w:r>
+        <w:rPr>
+          <w:rFonts w:ascii="Times New Roman" w:hAnsi="Times New Roman"/>
+          <w:sz w:val="24"/>
+          <w:szCs w:val="24"/>
+        </w:rPr>
+        <w:t>.</w:t>
+      </w:r>
+      <w:r>
+        <w:rPr>
+          <w:rFonts w:ascii="Times New Roman" w:hAnsi="Times New Roman"/>
+          <w:color w:val="24292E"/>
+          <w:sz w:val="24"/>
+          <w:szCs w:val="24"/>
+          <w:shd w:val="clear" w:color="auto" w:fill="FFFFFF"/>
+        </w:rPr>
+        <w:t xml:space="preserve"> </w:t>
+      </w:r>
+      <w:r>
+        <w:rPr>
+          <w:rFonts w:ascii="Times New Roman" w:hAnsi="Times New Roman"/>
+          <w:color w:val="24292E"/>
+          <w:sz w:val="24"/>
+          <w:szCs w:val="24"/>
+          <w:shd w:val="clear" w:color="auto" w:fill="FFFFFF"/>
+        </w:rPr>
+        <w:t>Further, y</w:t>
+      </w:r>
+      <w:r>
+        <w:rPr>
+          <w:rFonts w:ascii="Times New Roman" w:hAnsi="Times New Roman"/>
+          <w:color w:val="24292E"/>
+          <w:sz w:val="24"/>
+          <w:szCs w:val="24"/>
+          <w:shd w:val="clear" w:color="auto" w:fill="FFFFFF"/>
+        </w:rPr>
+        <w:t xml:space="preserve">ou can see these samples are created from .NET, C/C++, Java and Python development environments. </w:t>
       </w:r>
       <w:r>
         <w:rPr>
@@ -1188,134 +1289,47 @@
           <w:szCs w:val="24"/>
           <w:shd w:val="clear" w:color="auto" w:fill="FFFFFF"/>
         </w:rPr>
-        <w:t xml:space="preserve"> for client and C++ code (</w:t>
-      </w:r>
-      <w:proofErr w:type="spellStart"/>
-      <w:r>
-        <w:rPr>
-          <w:rFonts w:ascii="Times New Roman" w:hAnsi="Times New Roman"/>
-          <w:i/>
-          <w:color w:val="24292E"/>
-          <w:sz w:val="24"/>
-          <w:szCs w:val="24"/>
-          <w:shd w:val="clear" w:color="auto" w:fill="FFFFFF"/>
-        </w:rPr>
-        <w:t>socketpro</w:t>
-      </w:r>
-      <w:proofErr w:type="spellEnd"/>
-      <w:r>
-        <w:rPr>
-          <w:rFonts w:ascii="Times New Roman" w:hAnsi="Times New Roman"/>
-          <w:i/>
-          <w:color w:val="24292E"/>
-          <w:sz w:val="24"/>
-          <w:szCs w:val="24"/>
-          <w:shd w:val="clear" w:color="auto" w:fill="FFFFFF"/>
-        </w:rPr>
-        <w:t>/</w:t>
-      </w:r>
-      <w:proofErr w:type="spellStart"/>
-      <w:r>
-        <w:rPr>
-          <w:rFonts w:ascii="Times New Roman" w:hAnsi="Times New Roman"/>
-          <w:i/>
-          <w:color w:val="24292E"/>
-          <w:sz w:val="24"/>
-          <w:szCs w:val="24"/>
-          <w:shd w:val="clear" w:color="auto" w:fill="FFFFFF"/>
-        </w:rPr>
-        <w:t>stream_sql</w:t>
-      </w:r>
-      <w:proofErr w:type="spellEnd"/>
-      <w:r>
-        <w:rPr>
-          <w:rFonts w:ascii="Times New Roman" w:hAnsi="Times New Roman"/>
-          <w:i/>
-          <w:color w:val="24292E"/>
-          <w:sz w:val="24"/>
-          <w:szCs w:val="24"/>
-          <w:shd w:val="clear" w:color="auto" w:fill="FFFFFF"/>
-        </w:rPr>
-        <w:t>/</w:t>
-      </w:r>
-      <w:proofErr w:type="spellStart"/>
-      <w:r>
-        <w:rPr>
-          <w:rFonts w:ascii="Times New Roman" w:hAnsi="Times New Roman"/>
-          <w:i/>
-          <w:color w:val="24292E"/>
-          <w:sz w:val="24"/>
-          <w:szCs w:val="24"/>
-          <w:shd w:val="clear" w:color="auto" w:fill="FFFFFF"/>
-        </w:rPr>
-        <w:t>mysql</w:t>
-      </w:r>
-      <w:proofErr w:type="spellEnd"/>
-      <w:r>
-        <w:rPr>
-          <w:rFonts w:ascii="Times New Roman" w:hAnsi="Times New Roman"/>
-          <w:i/>
-          <w:color w:val="24292E"/>
-          <w:sz w:val="24"/>
-          <w:szCs w:val="24"/>
-          <w:shd w:val="clear" w:color="auto" w:fill="FFFFFF"/>
-        </w:rPr>
-        <w:t>/</w:t>
-      </w:r>
-      <w:proofErr w:type="spellStart"/>
-      <w:r>
-        <w:rPr>
-          <w:rFonts w:ascii="Times New Roman" w:hAnsi="Times New Roman"/>
-          <w:i/>
-          <w:color w:val="24292E"/>
-          <w:sz w:val="24"/>
-          <w:szCs w:val="24"/>
-          <w:shd w:val="clear" w:color="auto" w:fill="FFFFFF"/>
-        </w:rPr>
-        <w:t>smysql</w:t>
-      </w:r>
-      <w:proofErr w:type="spellEnd"/>
-      <w:r>
-        <w:rPr>
-          <w:rFonts w:ascii="Times New Roman" w:hAnsi="Times New Roman"/>
-          <w:color w:val="24292E"/>
-          <w:sz w:val="24"/>
-          <w:szCs w:val="24"/>
-          <w:shd w:val="clear" w:color="auto" w:fill="FFFFFF"/>
-        </w:rPr>
-        <w:t xml:space="preserve">) for </w:t>
-      </w:r>
-      <w:proofErr w:type="gramStart"/>
-      <w:r>
-        <w:rPr>
-          <w:rFonts w:ascii="Times New Roman" w:hAnsi="Times New Roman"/>
-          <w:color w:val="24292E"/>
-          <w:sz w:val="24"/>
-          <w:szCs w:val="24"/>
-          <w:shd w:val="clear" w:color="auto" w:fill="FFFFFF"/>
-        </w:rPr>
-        <w:t>server side</w:t>
-      </w:r>
-      <w:proofErr w:type="gramEnd"/>
-      <w:r>
-        <w:rPr>
-          <w:rFonts w:ascii="Times New Roman" w:hAnsi="Times New Roman"/>
-          <w:color w:val="24292E"/>
-          <w:sz w:val="24"/>
-          <w:szCs w:val="24"/>
-          <w:shd w:val="clear" w:color="auto" w:fill="FFFFFF"/>
-        </w:rPr>
-        <w:t xml:space="preserve"> development</w:t>
-      </w:r>
-      <w:r>
-        <w:rPr>
-          <w:rFonts w:ascii="Times New Roman" w:hAnsi="Times New Roman"/>
-          <w:color w:val="24292E"/>
-          <w:sz w:val="24"/>
-          <w:szCs w:val="24"/>
-          <w:shd w:val="clear" w:color="auto" w:fill="FFFFFF"/>
-        </w:rPr>
-        <w:t xml:space="preserve"> at this article for explanations.</w:t>
+        <w:t xml:space="preserve"> for client </w:t>
+      </w:r>
+      <w:r>
+        <w:rPr>
+          <w:rFonts w:ascii="Times New Roman" w:hAnsi="Times New Roman"/>
+          <w:color w:val="24292E"/>
+          <w:sz w:val="24"/>
+          <w:szCs w:val="24"/>
+          <w:shd w:val="clear" w:color="auto" w:fill="FFFFFF"/>
+        </w:rPr>
+        <w:t>development</w:t>
+      </w:r>
+      <w:r>
+        <w:rPr>
+          <w:rFonts w:ascii="Times New Roman" w:hAnsi="Times New Roman"/>
+          <w:color w:val="24292E"/>
+          <w:sz w:val="24"/>
+          <w:szCs w:val="24"/>
+          <w:shd w:val="clear" w:color="auto" w:fill="FFFFFF"/>
+        </w:rPr>
+        <w:t xml:space="preserve"> </w:t>
+      </w:r>
+      <w:r>
+        <w:rPr>
+          <w:rFonts w:ascii="Times New Roman" w:hAnsi="Times New Roman"/>
+          <w:color w:val="24292E"/>
+          <w:sz w:val="24"/>
+          <w:szCs w:val="24"/>
+          <w:shd w:val="clear" w:color="auto" w:fill="FFFFFF"/>
+        </w:rPr>
+        <w:t>at this article for explanation</w:t>
+      </w:r>
+      <w:r>
+        <w:rPr>
+          <w:rFonts w:ascii="Times New Roman" w:hAnsi="Times New Roman"/>
+          <w:color w:val="24292E"/>
+          <w:sz w:val="24"/>
+          <w:szCs w:val="24"/>
+          <w:shd w:val="clear" w:color="auto" w:fill="FFFFFF"/>
+        </w:rPr>
+        <w:t>.</w:t>
       </w:r>
     </w:p>
     <w:p>
@@ -1342,25 +1356,23 @@
           <w:sz w:val="24"/>
           <w:szCs w:val="24"/>
         </w:rPr>
-        <w:t xml:space="preserve">In </w:t>
-      </w:r>
-      <w:proofErr w:type="spellStart"/>
-      <w:r>
-        <w:rPr>
-          <w:rFonts w:ascii="Times New Roman" w:hAnsi="Times New Roman"/>
-          <w:sz w:val="24"/>
-          <w:szCs w:val="24"/>
-        </w:rPr>
-        <w:t>additon</w:t>
-      </w:r>
-      <w:proofErr w:type="spellEnd"/>
-      <w:r>
-        <w:rPr>
-          <w:rFonts w:ascii="Times New Roman" w:hAnsi="Times New Roman"/>
-          <w:sz w:val="24"/>
-          <w:szCs w:val="24"/>
-        </w:rPr>
-        <w:t xml:space="preserve"> to the above samples, you can find performance study samples</w:t>
+        <w:t>In addit</w:t>
+      </w:r>
+      <w:r>
+        <w:rPr>
+          <w:rFonts w:ascii="Times New Roman" w:hAnsi="Times New Roman"/>
+          <w:sz w:val="24"/>
+          <w:szCs w:val="24"/>
+        </w:rPr>
+        <w:t>i</w:t>
+      </w:r>
+      <w:r>
+        <w:rPr>
+          <w:rFonts w:ascii="Times New Roman" w:hAnsi="Times New Roman"/>
+          <w:sz w:val="24"/>
+          <w:szCs w:val="24"/>
+        </w:rPr>
+        <w:t>on to the above samples, you can find performance study samples</w:t>
       </w:r>
       <w:r>
         <w:rPr>
@@ -2155,6 +2167,8 @@
         </w:rPr>
         <w:t>.</w:t>
       </w:r>
+      <w:bookmarkStart w:id="0" w:name="_GoBack"/>
+      <w:bookmarkEnd w:id="0"/>
     </w:p>
     <w:p>
       <w:pPr>
@@ -6826,7 +6840,7 @@
         </w:rPr>
         <w:t xml:space="preserve"> </w:t>
       </w:r>
-      <w:bookmarkStart w:id="0" w:name="_Hlk510003691"/>
+      <w:bookmarkStart w:id="1" w:name="_Hlk510003691"/>
       <w:r>
         <w:rPr>
           <w:rFonts w:ascii="Times New Roman" w:hAnsi="Times New Roman"/>
@@ -6844,8 +6858,6 @@
         </w:rPr>
         <w:t>fault auto recovery</w:t>
       </w:r>
-      <w:bookmarkStart w:id="1" w:name="_GoBack"/>
-      <w:bookmarkEnd w:id="0"/>
       <w:bookmarkEnd w:id="1"/>
     </w:p>
     <w:sectPr>
@@ -6964,7 +6976,7 @@
         <w:i/>
         <w:noProof/>
       </w:rPr>
-      <w:t>12</w:t>
+      <w:t>11</w:t>
     </w:r>
     <w:r>
       <w:rPr>

</xml_diff>